<commit_message>
Cleanup and search implementation
Improved the search code, added YAML and <time> to some of the notes.
</commit_message>
<xml_diff>
--- a/Labs/Lab01/CS133JS_Lab01_Instructions-GroupB.docx
+++ b/Labs/Lab01/CS133JS_Lab01_Instructions-GroupB.docx
@@ -14,8 +14,12 @@
           <w:szCs w:val="22"/>
         </w:rPr>
         <w:sectPr>
-          <w:headerReference w:type="default" r:id="rId8"/>
-          <w:footerReference w:type="default" r:id="rId9"/>
+          <w:headerReference w:type="even" r:id="rId8"/>
+          <w:headerReference w:type="default" r:id="rId9"/>
+          <w:footerReference w:type="even" r:id="rId10"/>
+          <w:footerReference w:type="default" r:id="rId11"/>
+          <w:headerReference w:type="first" r:id="rId12"/>
+          <w:footerReference w:type="first" r:id="rId13"/>
           <w:type w:val="continuous"/>
           <w:pgSz w:w="12240" w:h="15840"/>
           <w:pgMar w:top="1440" w:right="1530" w:bottom="1440" w:left="1800" w:header="720" w:footer="720" w:gutter="0"/>
@@ -365,7 +369,7 @@
         </w:rPr>
         <w:t xml:space="preserve">of </w:t>
       </w:r>
-      <w:hyperlink r:id="rId10" w:history="1">
+      <w:hyperlink r:id="rId14" w:history="1">
         <w:r>
           <w:rPr>
             <w:rStyle w:val="Hyperlink"/>
@@ -396,7 +400,7 @@
         </w:rPr>
         <w:t xml:space="preserve">—every example starting with the </w:t>
       </w:r>
-      <w:hyperlink r:id="rId11" w:anchor="try-it-yourself" w:history="1">
+      <w:hyperlink r:id="rId15" w:anchor="try-it-yourself" w:history="1">
         <w:r>
           <w:rPr>
             <w:rStyle w:val="Hyperlink"/>
@@ -416,7 +420,7 @@
         </w:rPr>
         <w:t xml:space="preserve"> section, up through the end of the section </w:t>
       </w:r>
-      <w:hyperlink r:id="rId12" w:anchor="variables" w:history="1">
+      <w:hyperlink r:id="rId16" w:anchor="variables" w:history="1">
         <w:r>
           <w:rPr>
             <w:rStyle w:val="Hyperlink"/>
@@ -586,7 +590,7 @@
                     <pic:cNvPicPr/>
                   </pic:nvPicPr>
                   <pic:blipFill>
-                    <a:blip r:embed="rId13"/>
+                    <a:blip r:embed="rId17"/>
                     <a:stretch>
                       <a:fillRect/>
                     </a:stretch>
@@ -690,15 +694,7 @@
         <w:rPr>
           <w:szCs w:val="28"/>
         </w:rPr>
-        <w:t xml:space="preserve"> should </w:t>
-      </w:r>
-      <w:bookmarkStart w:id="0" w:name="_GoBack"/>
-      <w:bookmarkEnd w:id="0"/>
-      <w:r>
-        <w:rPr>
-          <w:szCs w:val="28"/>
-        </w:rPr>
-        <w:t>use two variables:</w:t>
+        <w:t xml:space="preserve"> should use two variables:</w:t>
       </w:r>
     </w:p>
     <w:p>
@@ -1329,12 +1325,40 @@
     <w:pPr>
       <w:pStyle w:val="Footer"/>
     </w:pPr>
+  </w:p>
+</w:ftr>
+</file>
+
+<file path=word/footer2.xml><?xml version="1.0" encoding="utf-8"?>
+<w:ftr xmlns:wpc="http://schemas.microsoft.com/office/word/2010/wordprocessingCanvas" xmlns:cx="http://schemas.microsoft.com/office/drawing/2014/chartex" xmlns:cx1="http://schemas.microsoft.com/office/drawing/2015/9/8/chartex" xmlns:cx2="http://schemas.microsoft.com/office/drawing/2015/10/21/chartex" xmlns:cx3="http://schemas.microsoft.com/office/drawing/2016/5/9/chartex" xmlns:cx4="http://schemas.microsoft.com/office/drawing/2016/5/10/chartex" xmlns:cx5="http://schemas.microsoft.com/office/drawing/2016/5/11/chartex" xmlns:cx6="http://schemas.microsoft.com/office/drawing/2016/5/12/chartex" xmlns:cx7="http://schemas.microsoft.com/office/drawing/2016/5/13/chartex" xmlns:cx8="http://schemas.microsoft.com/office/drawing/2016/5/14/chartex" xmlns:mc="http://schemas.openxmlformats.org/markup-compatibility/2006" xmlns:aink="http://schemas.microsoft.com/office/drawing/2016/ink" xmlns:am3d="http://schemas.microsoft.com/office/drawing/2017/model3d" xmlns:o="urn:schemas-microsoft-com:office:office" xmlns:r="http://schemas.openxmlformats.org/officeDocument/2006/relationships" xmlns:m="http://schemas.openxmlformats.org/officeDocument/2006/math" xmlns:v="urn:schemas-microsoft-com:vml" xmlns:wp14="http://schemas.microsoft.com/office/word/2010/wordprocessingDrawing" xmlns:wp="http://schemas.openxmlformats.org/drawingml/2006/wordprocessingDrawing" xmlns:w10="urn:schemas-microsoft-com:office:word" xmlns:w="http://schemas.openxmlformats.org/wordprocessingml/2006/main" xmlns:w14="http://schemas.microsoft.com/office/word/2010/wordml" xmlns:w15="http://schemas.microsoft.com/office/word/2012/wordml" xmlns:w16cid="http://schemas.microsoft.com/office/word/2016/wordml/cid" xmlns:w16se="http://schemas.microsoft.com/office/word/2015/wordml/symex" xmlns:wpg="http://schemas.microsoft.com/office/word/2010/wordprocessingGroup" xmlns:wpi="http://schemas.microsoft.com/office/word/2010/wordprocessingInk" xmlns:wne="http://schemas.microsoft.com/office/word/2006/wordml" xmlns:wps="http://schemas.microsoft.com/office/word/2010/wordprocessingShape" mc:Ignorable="w14 w15 w16se w16cid wp14">
+  <w:p>
+    <w:pPr>
+      <w:pStyle w:val="Footer"/>
+    </w:pPr>
     <w:r>
       <w:t>Written by Brian Bird, Lane Community College, spring 2017</w:t>
     </w:r>
     <w:r>
-      <w:t>, revised spring 2020</w:t>
+      <w:t xml:space="preserve">, revised spring </w:t>
     </w:r>
+    <w:r>
+      <w:t>202</w:t>
+    </w:r>
+    <w:r>
+      <w:t>2</w:t>
+    </w:r>
+    <w:bookmarkStart w:id="0" w:name="_GoBack"/>
+    <w:bookmarkEnd w:id="0"/>
+  </w:p>
+</w:ftr>
+</file>
+
+<file path=word/footer3.xml><?xml version="1.0" encoding="utf-8"?>
+<w:ftr xmlns:wpc="http://schemas.microsoft.com/office/word/2010/wordprocessingCanvas" xmlns:cx="http://schemas.microsoft.com/office/drawing/2014/chartex" xmlns:cx1="http://schemas.microsoft.com/office/drawing/2015/9/8/chartex" xmlns:cx2="http://schemas.microsoft.com/office/drawing/2015/10/21/chartex" xmlns:cx3="http://schemas.microsoft.com/office/drawing/2016/5/9/chartex" xmlns:cx4="http://schemas.microsoft.com/office/drawing/2016/5/10/chartex" xmlns:cx5="http://schemas.microsoft.com/office/drawing/2016/5/11/chartex" xmlns:cx6="http://schemas.microsoft.com/office/drawing/2016/5/12/chartex" xmlns:cx7="http://schemas.microsoft.com/office/drawing/2016/5/13/chartex" xmlns:cx8="http://schemas.microsoft.com/office/drawing/2016/5/14/chartex" xmlns:mc="http://schemas.openxmlformats.org/markup-compatibility/2006" xmlns:aink="http://schemas.microsoft.com/office/drawing/2016/ink" xmlns:am3d="http://schemas.microsoft.com/office/drawing/2017/model3d" xmlns:o="urn:schemas-microsoft-com:office:office" xmlns:r="http://schemas.openxmlformats.org/officeDocument/2006/relationships" xmlns:m="http://schemas.openxmlformats.org/officeDocument/2006/math" xmlns:v="urn:schemas-microsoft-com:vml" xmlns:wp14="http://schemas.microsoft.com/office/word/2010/wordprocessingDrawing" xmlns:wp="http://schemas.openxmlformats.org/drawingml/2006/wordprocessingDrawing" xmlns:w10="urn:schemas-microsoft-com:office:word" xmlns:w="http://schemas.openxmlformats.org/wordprocessingml/2006/main" xmlns:w14="http://schemas.microsoft.com/office/word/2010/wordml" xmlns:w15="http://schemas.microsoft.com/office/word/2012/wordml" xmlns:w16cid="http://schemas.microsoft.com/office/word/2016/wordml/cid" xmlns:w16se="http://schemas.microsoft.com/office/word/2015/wordml/symex" xmlns:wpg="http://schemas.microsoft.com/office/word/2010/wordprocessingGroup" xmlns:wpi="http://schemas.microsoft.com/office/word/2010/wordprocessingInk" xmlns:wne="http://schemas.microsoft.com/office/word/2006/wordml" xmlns:wps="http://schemas.microsoft.com/office/word/2010/wordprocessingShape" mc:Ignorable="w14 w15 w16se w16cid wp14">
+  <w:p>
+    <w:pPr>
+      <w:pStyle w:val="Footer"/>
+    </w:pPr>
   </w:p>
 </w:ftr>
 </file>
@@ -1359,6 +1383,16 @@
 </file>
 
 <file path=word/header1.xml><?xml version="1.0" encoding="utf-8"?>
+<w:hdr xmlns:wpc="http://schemas.microsoft.com/office/word/2010/wordprocessingCanvas" xmlns:cx="http://schemas.microsoft.com/office/drawing/2014/chartex" xmlns:cx1="http://schemas.microsoft.com/office/drawing/2015/9/8/chartex" xmlns:cx2="http://schemas.microsoft.com/office/drawing/2015/10/21/chartex" xmlns:cx3="http://schemas.microsoft.com/office/drawing/2016/5/9/chartex" xmlns:cx4="http://schemas.microsoft.com/office/drawing/2016/5/10/chartex" xmlns:cx5="http://schemas.microsoft.com/office/drawing/2016/5/11/chartex" xmlns:cx6="http://schemas.microsoft.com/office/drawing/2016/5/12/chartex" xmlns:cx7="http://schemas.microsoft.com/office/drawing/2016/5/13/chartex" xmlns:cx8="http://schemas.microsoft.com/office/drawing/2016/5/14/chartex" xmlns:mc="http://schemas.openxmlformats.org/markup-compatibility/2006" xmlns:aink="http://schemas.microsoft.com/office/drawing/2016/ink" xmlns:am3d="http://schemas.microsoft.com/office/drawing/2017/model3d" xmlns:o="urn:schemas-microsoft-com:office:office" xmlns:r="http://schemas.openxmlformats.org/officeDocument/2006/relationships" xmlns:m="http://schemas.openxmlformats.org/officeDocument/2006/math" xmlns:v="urn:schemas-microsoft-com:vml" xmlns:wp14="http://schemas.microsoft.com/office/word/2010/wordprocessingDrawing" xmlns:wp="http://schemas.openxmlformats.org/drawingml/2006/wordprocessingDrawing" xmlns:w10="urn:schemas-microsoft-com:office:word" xmlns:w="http://schemas.openxmlformats.org/wordprocessingml/2006/main" xmlns:w14="http://schemas.microsoft.com/office/word/2010/wordml" xmlns:w15="http://schemas.microsoft.com/office/word/2012/wordml" xmlns:w16cid="http://schemas.microsoft.com/office/word/2016/wordml/cid" xmlns:w16se="http://schemas.microsoft.com/office/word/2015/wordml/symex" xmlns:wpg="http://schemas.microsoft.com/office/word/2010/wordprocessingGroup" xmlns:wpi="http://schemas.microsoft.com/office/word/2010/wordprocessingInk" xmlns:wne="http://schemas.microsoft.com/office/word/2006/wordml" xmlns:wps="http://schemas.microsoft.com/office/word/2010/wordprocessingShape" mc:Ignorable="w14 w15 w16se w16cid wp14">
+  <w:p>
+    <w:pPr>
+      <w:pStyle w:val="Header"/>
+    </w:pPr>
+  </w:p>
+</w:hdr>
+</file>
+
+<file path=word/header2.xml><?xml version="1.0" encoding="utf-8"?>
 <w:hdr xmlns:wpc="http://schemas.microsoft.com/office/word/2010/wordprocessingCanvas" xmlns:cx="http://schemas.microsoft.com/office/drawing/2014/chartex" xmlns:cx1="http://schemas.microsoft.com/office/drawing/2015/9/8/chartex" xmlns:cx2="http://schemas.microsoft.com/office/drawing/2015/10/21/chartex" xmlns:cx3="http://schemas.microsoft.com/office/drawing/2016/5/9/chartex" xmlns:cx4="http://schemas.microsoft.com/office/drawing/2016/5/10/chartex" xmlns:cx5="http://schemas.microsoft.com/office/drawing/2016/5/11/chartex" xmlns:cx6="http://schemas.microsoft.com/office/drawing/2016/5/12/chartex" xmlns:cx7="http://schemas.microsoft.com/office/drawing/2016/5/13/chartex" xmlns:cx8="http://schemas.microsoft.com/office/drawing/2016/5/14/chartex" xmlns:mc="http://schemas.openxmlformats.org/markup-compatibility/2006" xmlns:aink="http://schemas.microsoft.com/office/drawing/2016/ink" xmlns:am3d="http://schemas.microsoft.com/office/drawing/2017/model3d" xmlns:o="urn:schemas-microsoft-com:office:office" xmlns:r="http://schemas.openxmlformats.org/officeDocument/2006/relationships" xmlns:m="http://schemas.openxmlformats.org/officeDocument/2006/math" xmlns:v="urn:schemas-microsoft-com:vml" xmlns:wp14="http://schemas.microsoft.com/office/word/2010/wordprocessingDrawing" xmlns:wp="http://schemas.openxmlformats.org/drawingml/2006/wordprocessingDrawing" xmlns:w10="urn:schemas-microsoft-com:office:word" xmlns:w="http://schemas.openxmlformats.org/wordprocessingml/2006/main" xmlns:w14="http://schemas.microsoft.com/office/word/2010/wordml" xmlns:w15="http://schemas.microsoft.com/office/word/2012/wordml" xmlns:w16cid="http://schemas.microsoft.com/office/word/2016/wordml/cid" xmlns:w16se="http://schemas.microsoft.com/office/word/2015/wordml/symex" xmlns:wpg="http://schemas.microsoft.com/office/word/2010/wordprocessingGroup" xmlns:wpi="http://schemas.microsoft.com/office/word/2010/wordprocessingInk" xmlns:wne="http://schemas.microsoft.com/office/word/2006/wordml" xmlns:wps="http://schemas.microsoft.com/office/word/2010/wordprocessingShape" mc:Ignorable="w14 w15 w16se w16cid wp14">
   <w:p>
     <w:pPr>
@@ -1442,6 +1476,16 @@
         <w:sz w:val="28"/>
         <w:szCs w:val="28"/>
       </w:rPr>
+    </w:pPr>
+  </w:p>
+</w:hdr>
+</file>
+
+<file path=word/header3.xml><?xml version="1.0" encoding="utf-8"?>
+<w:hdr xmlns:wpc="http://schemas.microsoft.com/office/word/2010/wordprocessingCanvas" xmlns:cx="http://schemas.microsoft.com/office/drawing/2014/chartex" xmlns:cx1="http://schemas.microsoft.com/office/drawing/2015/9/8/chartex" xmlns:cx2="http://schemas.microsoft.com/office/drawing/2015/10/21/chartex" xmlns:cx3="http://schemas.microsoft.com/office/drawing/2016/5/9/chartex" xmlns:cx4="http://schemas.microsoft.com/office/drawing/2016/5/10/chartex" xmlns:cx5="http://schemas.microsoft.com/office/drawing/2016/5/11/chartex" xmlns:cx6="http://schemas.microsoft.com/office/drawing/2016/5/12/chartex" xmlns:cx7="http://schemas.microsoft.com/office/drawing/2016/5/13/chartex" xmlns:cx8="http://schemas.microsoft.com/office/drawing/2016/5/14/chartex" xmlns:mc="http://schemas.openxmlformats.org/markup-compatibility/2006" xmlns:aink="http://schemas.microsoft.com/office/drawing/2016/ink" xmlns:am3d="http://schemas.microsoft.com/office/drawing/2017/model3d" xmlns:o="urn:schemas-microsoft-com:office:office" xmlns:r="http://schemas.openxmlformats.org/officeDocument/2006/relationships" xmlns:m="http://schemas.openxmlformats.org/officeDocument/2006/math" xmlns:v="urn:schemas-microsoft-com:vml" xmlns:wp14="http://schemas.microsoft.com/office/word/2010/wordprocessingDrawing" xmlns:wp="http://schemas.openxmlformats.org/drawingml/2006/wordprocessingDrawing" xmlns:w10="urn:schemas-microsoft-com:office:word" xmlns:w="http://schemas.openxmlformats.org/wordprocessingml/2006/main" xmlns:w14="http://schemas.microsoft.com/office/word/2010/wordml" xmlns:w15="http://schemas.microsoft.com/office/word/2012/wordml" xmlns:w16cid="http://schemas.microsoft.com/office/word/2016/wordml/cid" xmlns:w16se="http://schemas.microsoft.com/office/word/2015/wordml/symex" xmlns:wpg="http://schemas.microsoft.com/office/word/2010/wordprocessingGroup" xmlns:wpi="http://schemas.microsoft.com/office/word/2010/wordprocessingInk" xmlns:wne="http://schemas.microsoft.com/office/word/2006/wordml" xmlns:wps="http://schemas.microsoft.com/office/word/2010/wordprocessingShape" mc:Ignorable="w14 w15 w16se w16cid wp14">
+  <w:p>
+    <w:pPr>
+      <w:pStyle w:val="Header"/>
     </w:pPr>
   </w:p>
 </w:hdr>
@@ -3521,7 +3565,7 @@
 </file>
 
 <file path=customXml/itemProps1.xml><?xml version="1.0" encoding="utf-8"?>
-<ds:datastoreItem xmlns:ds="http://schemas.openxmlformats.org/officeDocument/2006/customXml" ds:itemID="{28EA4A24-87D7-DA44-B1EE-709BC88C9CFA}">
+<ds:datastoreItem xmlns:ds="http://schemas.openxmlformats.org/officeDocument/2006/customXml" ds:itemID="{A7EADE58-14F2-B848-AC5C-9C2C5A4C8B90}">
   <ds:schemaRefs>
     <ds:schemaRef ds:uri="http://schemas.openxmlformats.org/officeDocument/2006/bibliography"/>
   </ds:schemaRefs>

</xml_diff>

<commit_message>
Added a tip about using target=_blank
</commit_message>
<xml_diff>
--- a/Labs/Lab01/CS133JS_Lab01_Instructions-GroupB.docx
+++ b/Labs/Lab01/CS133JS_Lab01_Instructions-GroupB.docx
@@ -841,23 +841,112 @@
     <w:p>
       <w:pPr>
         <w:rPr>
-          <w:sz w:val="28"/>
-          <w:szCs w:val="28"/>
-          <w:u w:val="single"/>
-        </w:rPr>
-      </w:pPr>
-    </w:p>
-    <w:p>
-      <w:pPr>
-        <w:rPr>
-          <w:rFonts w:ascii="Arial" w:hAnsi="Arial" w:cs="Arial"/>
-          <w:u w:val="single"/>
-        </w:rPr>
-      </w:pPr>
-      <w:r>
-        <w:rPr>
-          <w:rFonts w:ascii="Arial" w:hAnsi="Arial" w:cs="Arial"/>
-          <w:u w:val="single"/>
+          <w:rFonts w:eastAsia="Times New Roman" w:cs="Arial"/>
+          <w:bCs/>
+          <w:color w:val="000000"/>
+        </w:rPr>
+      </w:pPr>
+      <w:r>
+        <w:rPr>
+          <w:rFonts w:asciiTheme="majorHAnsi" w:eastAsia="Times New Roman" w:hAnsiTheme="majorHAnsi" w:cs="Arial"/>
+          <w:b/>
+          <w:bCs/>
+          <w:color w:val="000000"/>
+        </w:rPr>
+        <w:t xml:space="preserve">Tip: </w:t>
+      </w:r>
+      <w:r>
+        <w:rPr>
+          <w:rFonts w:eastAsia="Times New Roman" w:cs="Arial"/>
+          <w:bCs/>
+          <w:color w:val="000000"/>
+        </w:rPr>
+        <w:t xml:space="preserve">To </w:t>
+      </w:r>
+      <w:r>
+        <w:rPr>
+          <w:rFonts w:eastAsia="Times New Roman" w:cs="Arial"/>
+          <w:bCs/>
+          <w:color w:val="000000"/>
+        </w:rPr>
+        <w:t xml:space="preserve">make a link, </w:t>
+      </w:r>
+      <w:r>
+        <w:rPr>
+          <w:rFonts w:ascii="Courier" w:eastAsia="Times New Roman" w:hAnsi="Courier" w:cs="Arial"/>
+          <w:bCs/>
+          <w:color w:val="000000"/>
+        </w:rPr>
+        <w:t>&lt;a&gt;</w:t>
+      </w:r>
+      <w:r>
+        <w:rPr>
+          <w:rFonts w:eastAsia="Times New Roman" w:cs="Arial"/>
+          <w:bCs/>
+          <w:color w:val="000000"/>
+        </w:rPr>
+        <w:t xml:space="preserve"> element, open a web page in a new tab, set the </w:t>
+      </w:r>
+      <w:r>
+        <w:rPr>
+          <w:rFonts w:ascii="Courier" w:eastAsia="Hiragino Sans GB W3" w:hAnsi="Courier" w:cs="Arial"/>
+          <w:bCs/>
+          <w:color w:val="000000"/>
+        </w:rPr>
+        <w:t>target</w:t>
+      </w:r>
+      <w:r>
+        <w:rPr>
+          <w:rFonts w:eastAsia="Times New Roman" w:cs="Arial"/>
+          <w:bCs/>
+          <w:color w:val="000000"/>
+        </w:rPr>
+        <w:t xml:space="preserve"> attribute to </w:t>
+      </w:r>
+      <w:r>
+        <w:rPr>
+          <w:rFonts w:ascii="Courier" w:eastAsia="Times New Roman" w:hAnsi="Courier" w:cs="Arial"/>
+          <w:bCs/>
+          <w:color w:val="000000"/>
+        </w:rPr>
+        <w:t>_blank</w:t>
+      </w:r>
+      <w:r>
+        <w:rPr>
+          <w:rFonts w:eastAsia="Times New Roman" w:cs="Arial"/>
+          <w:bCs/>
+          <w:color w:val="000000"/>
+        </w:rPr>
+        <w:t xml:space="preserve">. See this </w:t>
+      </w:r>
+      <w:hyperlink r:id="rId18" w:history="1">
+        <w:r>
+          <w:rPr>
+            <w:rStyle w:val="Hyperlink"/>
+            <w:rFonts w:eastAsia="Times New Roman" w:cs="Arial"/>
+            <w:bCs/>
+          </w:rPr>
+          <w:t>tutorial on the target attribute</w:t>
+        </w:r>
+      </w:hyperlink>
+      <w:r>
+        <w:rPr>
+          <w:rFonts w:eastAsia="Times New Roman" w:cs="Arial"/>
+          <w:bCs/>
+          <w:color w:val="000000"/>
+        </w:rPr>
+        <w:t>.</w:t>
+      </w:r>
+    </w:p>
+    <w:p>
+      <w:pPr>
+        <w:rPr>
+          <w:rFonts w:ascii="Arial" w:hAnsi="Arial" w:cs="Arial"/>
+        </w:rPr>
+      </w:pPr>
+      <w:r>
+        <w:rPr>
+          <w:rFonts w:ascii="Arial" w:hAnsi="Arial" w:cs="Arial"/>
         </w:rPr>
         <w:br w:type="page"/>
       </w:r>
@@ -1346,6 +1435,9 @@
     </w:r>
     <w:r>
       <w:t>2</w:t>
+    </w:r>
+    <w:r>
+      <w:t>.</w:t>
     </w:r>
     <w:bookmarkStart w:id="0" w:name="_GoBack"/>
     <w:bookmarkEnd w:id="0"/>
@@ -3239,6 +3331,16 @@
       <w:u w:val="single"/>
     </w:rPr>
   </w:style>
+  <w:style w:type="character" w:styleId="UnresolvedMention">
+    <w:name w:val="Unresolved Mention"/>
+    <w:basedOn w:val="DefaultParagraphFont"/>
+    <w:uiPriority w:val="99"/>
+    <w:rsid w:val="00C874AD"/>
+    <w:rPr>
+      <w:color w:val="605E5C"/>
+      <w:shd w:val="clear" w:color="auto" w:fill="E1DFDD"/>
+    </w:rPr>
+  </w:style>
 </w:styles>
 </file>
 
@@ -3565,7 +3667,7 @@
 </file>
 
 <file path=customXml/itemProps1.xml><?xml version="1.0" encoding="utf-8"?>
-<ds:datastoreItem xmlns:ds="http://schemas.openxmlformats.org/officeDocument/2006/customXml" ds:itemID="{A7EADE58-14F2-B848-AC5C-9C2C5A4C8B90}">
+<ds:datastoreItem xmlns:ds="http://schemas.openxmlformats.org/officeDocument/2006/customXml" ds:itemID="{F2FA7053-6888-9C49-B4E1-A47ACDB095EC}">
   <ds:schemaRefs>
     <ds:schemaRef ds:uri="http://schemas.openxmlformats.org/officeDocument/2006/bibliography"/>
   </ds:schemaRefs>

</xml_diff>